<commit_message>
Opdracht 2 verslag klaar
</commit_message>
<xml_diff>
--- a/D&A/verslag/Opdracht 4.docx
+++ b/D&A/verslag/Opdracht 4.docx
@@ -469,7 +469,7 @@
                                 <w:sdtContent>
                                   <w:p>
                                     <w:pPr>
-                                      <w:pStyle w:val="Geenafstand"/>
+                                      <w:pStyle w:val="NoSpacing"/>
                                       <w:spacing w:before="40" w:after="40"/>
                                       <w:rPr>
                                         <w:caps/>
@@ -656,7 +656,7 @@
                                 <w:sdtContent>
                                   <w:p>
                                     <w:pPr>
-                                      <w:pStyle w:val="Geenafstand"/>
+                                      <w:pStyle w:val="NoSpacing"/>
                                       <w:jc w:val="right"/>
                                       <w:rPr>
                                         <w:color w:val="FFFFFF" w:themeColor="background1"/>
@@ -762,7 +762,7 @@
     </w:p>
     <w:p>
       <w:pPr>
-        <w:pStyle w:val="Kop1"/>
+        <w:pStyle w:val="Heading1"/>
       </w:pPr>
       <w:r>
         <w:lastRenderedPageBreak/>
@@ -771,13 +771,10 @@
     </w:p>
     <w:p>
       <w:r>
-        <w:t xml:space="preserve">In opdracht 4 moest er een PERT-Netwerk gemaakt worden. </w:t>
+        <w:t>In opdracht 4 moest er een PERT-Netwerk gemaakt worden. Een PERT-netwe</w:t>
       </w:r>
       <w:r>
-        <w:t xml:space="preserve">Een PERT-netwerk is een gewogen gerichte </w:t>
-      </w:r>
-      <w:r>
-        <w:t>graaf zonder</w:t>
+        <w:t>rk is een gewogen gerichte graaf</w:t>
       </w:r>
       <w:r>
         <w:t>. Iedere zijde representeert een activiteit(taak) en het gewicht van een zijde representeert de tijd die nodig is om de activiteit uit te voeren.</w:t>
@@ -785,7 +782,12 @@
     </w:p>
     <w:p>
       <w:pPr>
-        <w:pStyle w:val="Kop1"/>
+        <w:pStyle w:val="Heading1"/>
+      </w:pPr>
+    </w:p>
+    <w:p>
+      <w:pPr>
+        <w:pStyle w:val="Heading1"/>
       </w:pPr>
       <w:r>
         <w:t>Analyse</w:t>
@@ -798,8 +800,44 @@
       <w:r>
         <w:t xml:space="preserve"> te bepalen, zonder dat de voortgang van de overige activiteiten in het netwerkt vertragen.</w:t>
       </w:r>
+    </w:p>
+    <w:p>
+      <w:pPr>
+        <w:pStyle w:val="Heading1"/>
+      </w:pPr>
+    </w:p>
+    <w:p>
+      <w:pPr>
+        <w:pStyle w:val="Heading1"/>
+      </w:pPr>
+      <w:r>
+        <w:t>Ontwerp</w:t>
+      </w:r>
+    </w:p>
+    <w:p>
+      <w:r>
+        <w:t>We hebben de graaf gemaakt met behulp van een vertex class. Deze class heeft een map waarin hij zijn zijde bewaart. Deze map heeft als key de vertex waar de zijde naartoe wijst en als value het gewicht van de zijde. Ook hebben we ervoor gekozen om niet een lijst bij te houden met binnenkomende zijden maar in plaats hiervan een methode te schrijven. Dit hebben wij gedaan zodat je niet dubbele data opslaat.</w:t>
+      </w:r>
+    </w:p>
+    <w:p>
+      <w:pPr>
+        <w:pStyle w:val="Heading1"/>
+      </w:pPr>
+    </w:p>
+    <w:p>
+      <w:pPr>
+        <w:pStyle w:val="Heading1"/>
+      </w:pPr>
       <w:bookmarkStart w:id="0" w:name="_GoBack"/>
       <w:bookmarkEnd w:id="0"/>
+      <w:r>
+        <w:t>Implementatie</w:t>
+      </w:r>
+    </w:p>
+    <w:p>
+      <w:r>
+        <w:t>Zie de bijgeleverde code.</w:t>
+      </w:r>
     </w:p>
     <w:sectPr>
       <w:pgSz w:w="11906" w:h="16838"/>
@@ -1253,15 +1291,15 @@
     <w:lsdException w:name="List Table 6 Colorful Accent 6" w:uiPriority="51"/>
     <w:lsdException w:name="List Table 7 Colorful Accent 6" w:uiPriority="52"/>
   </w:latentStyles>
-  <w:style w:type="paragraph" w:default="1" w:styleId="Standaard">
+  <w:style w:type="paragraph" w:default="1" w:styleId="Normal">
     <w:name w:val="Normal"/>
     <w:qFormat/>
   </w:style>
-  <w:style w:type="paragraph" w:styleId="Kop1">
+  <w:style w:type="paragraph" w:styleId="Heading1">
     <w:name w:val="heading 1"/>
-    <w:basedOn w:val="Standaard"/>
-    <w:next w:val="Standaard"/>
-    <w:link w:val="Kop1Char"/>
+    <w:basedOn w:val="Normal"/>
+    <w:next w:val="Normal"/>
+    <w:link w:val="Heading1Char"/>
     <w:uiPriority w:val="9"/>
     <w:qFormat/>
     <w:rsid w:val="00E2050E"/>
@@ -1278,11 +1316,11 @@
       <w:szCs w:val="32"/>
     </w:rPr>
   </w:style>
-  <w:style w:type="paragraph" w:styleId="Kop2">
+  <w:style w:type="paragraph" w:styleId="Heading2">
     <w:name w:val="heading 2"/>
-    <w:basedOn w:val="Standaard"/>
-    <w:next w:val="Standaard"/>
-    <w:link w:val="Kop2Char"/>
+    <w:basedOn w:val="Normal"/>
+    <w:next w:val="Normal"/>
+    <w:link w:val="Heading2Char"/>
     <w:uiPriority w:val="9"/>
     <w:unhideWhenUsed/>
     <w:qFormat/>
@@ -1300,11 +1338,11 @@
       <w:szCs w:val="26"/>
     </w:rPr>
   </w:style>
-  <w:style w:type="paragraph" w:styleId="Kop3">
+  <w:style w:type="paragraph" w:styleId="Heading3">
     <w:name w:val="heading 3"/>
-    <w:basedOn w:val="Standaard"/>
-    <w:next w:val="Standaard"/>
-    <w:link w:val="Kop3Char"/>
+    <w:basedOn w:val="Normal"/>
+    <w:next w:val="Normal"/>
+    <w:link w:val="Heading3Char"/>
     <w:uiPriority w:val="9"/>
     <w:unhideWhenUsed/>
     <w:qFormat/>
@@ -1322,13 +1360,13 @@
       <w:szCs w:val="24"/>
     </w:rPr>
   </w:style>
-  <w:style w:type="character" w:default="1" w:styleId="Standaardalinea-lettertype">
+  <w:style w:type="character" w:default="1" w:styleId="DefaultParagraphFont">
     <w:name w:val="Default Paragraph Font"/>
     <w:uiPriority w:val="1"/>
     <w:semiHidden/>
     <w:unhideWhenUsed/>
   </w:style>
-  <w:style w:type="table" w:default="1" w:styleId="Standaardtabel">
+  <w:style w:type="table" w:default="1" w:styleId="TableNormal">
     <w:name w:val="Normal Table"/>
     <w:uiPriority w:val="99"/>
     <w:semiHidden/>
@@ -1343,15 +1381,15 @@
       </w:tblCellMar>
     </w:tblPr>
   </w:style>
-  <w:style w:type="numbering" w:default="1" w:styleId="Geenlijst">
+  <w:style w:type="numbering" w:default="1" w:styleId="NoList">
     <w:name w:val="No List"/>
     <w:uiPriority w:val="99"/>
     <w:semiHidden/>
     <w:unhideWhenUsed/>
   </w:style>
-  <w:style w:type="paragraph" w:styleId="Geenafstand">
+  <w:style w:type="paragraph" w:styleId="NoSpacing">
     <w:name w:val="No Spacing"/>
-    <w:link w:val="GeenafstandChar"/>
+    <w:link w:val="NoSpacingChar"/>
     <w:autoRedefine/>
     <w:uiPriority w:val="1"/>
     <w:qFormat/>
@@ -1360,17 +1398,17 @@
       <w:spacing w:after="0" w:line="240" w:lineRule="auto"/>
     </w:pPr>
   </w:style>
-  <w:style w:type="character" w:customStyle="1" w:styleId="GeenafstandChar">
-    <w:name w:val="Geen afstand Char"/>
-    <w:basedOn w:val="Standaardalinea-lettertype"/>
-    <w:link w:val="Geenafstand"/>
+  <w:style w:type="character" w:customStyle="1" w:styleId="NoSpacingChar">
+    <w:name w:val="No Spacing Char"/>
+    <w:basedOn w:val="DefaultParagraphFont"/>
+    <w:link w:val="NoSpacing"/>
     <w:uiPriority w:val="1"/>
     <w:rsid w:val="00E2050E"/>
   </w:style>
-  <w:style w:type="character" w:customStyle="1" w:styleId="Kop1Char">
-    <w:name w:val="Kop 1 Char"/>
-    <w:basedOn w:val="Standaardalinea-lettertype"/>
-    <w:link w:val="Kop1"/>
+  <w:style w:type="character" w:customStyle="1" w:styleId="Heading1Char">
+    <w:name w:val="Heading 1 Char"/>
+    <w:basedOn w:val="DefaultParagraphFont"/>
+    <w:link w:val="Heading1"/>
     <w:uiPriority w:val="9"/>
     <w:rsid w:val="00E2050E"/>
     <w:rPr>
@@ -1380,10 +1418,10 @@
       <w:szCs w:val="32"/>
     </w:rPr>
   </w:style>
-  <w:style w:type="character" w:customStyle="1" w:styleId="Kop2Char">
-    <w:name w:val="Kop 2 Char"/>
-    <w:basedOn w:val="Standaardalinea-lettertype"/>
-    <w:link w:val="Kop2"/>
+  <w:style w:type="character" w:customStyle="1" w:styleId="Heading2Char">
+    <w:name w:val="Heading 2 Char"/>
+    <w:basedOn w:val="DefaultParagraphFont"/>
+    <w:link w:val="Heading2"/>
     <w:uiPriority w:val="9"/>
     <w:rsid w:val="00E2050E"/>
     <w:rPr>
@@ -1393,10 +1431,10 @@
       <w:szCs w:val="26"/>
     </w:rPr>
   </w:style>
-  <w:style w:type="paragraph" w:styleId="Koptekst">
+  <w:style w:type="paragraph" w:styleId="Header">
     <w:name w:val="header"/>
-    <w:basedOn w:val="Standaard"/>
-    <w:link w:val="KoptekstChar"/>
+    <w:basedOn w:val="Normal"/>
+    <w:link w:val="HeaderChar"/>
     <w:uiPriority w:val="99"/>
     <w:unhideWhenUsed/>
     <w:rsid w:val="00E2050E"/>
@@ -1408,17 +1446,17 @@
       <w:spacing w:after="0" w:line="240" w:lineRule="auto"/>
     </w:pPr>
   </w:style>
-  <w:style w:type="character" w:customStyle="1" w:styleId="KoptekstChar">
-    <w:name w:val="Koptekst Char"/>
-    <w:basedOn w:val="Standaardalinea-lettertype"/>
-    <w:link w:val="Koptekst"/>
+  <w:style w:type="character" w:customStyle="1" w:styleId="HeaderChar">
+    <w:name w:val="Header Char"/>
+    <w:basedOn w:val="DefaultParagraphFont"/>
+    <w:link w:val="Header"/>
     <w:uiPriority w:val="99"/>
     <w:rsid w:val="00E2050E"/>
   </w:style>
-  <w:style w:type="paragraph" w:styleId="Voettekst">
+  <w:style w:type="paragraph" w:styleId="Footer">
     <w:name w:val="footer"/>
-    <w:basedOn w:val="Standaard"/>
-    <w:link w:val="VoettekstChar"/>
+    <w:basedOn w:val="Normal"/>
+    <w:link w:val="FooterChar"/>
     <w:uiPriority w:val="99"/>
     <w:unhideWhenUsed/>
     <w:rsid w:val="00E2050E"/>
@@ -1430,16 +1468,16 @@
       <w:spacing w:after="0" w:line="240" w:lineRule="auto"/>
     </w:pPr>
   </w:style>
-  <w:style w:type="character" w:customStyle="1" w:styleId="VoettekstChar">
-    <w:name w:val="Voettekst Char"/>
-    <w:basedOn w:val="Standaardalinea-lettertype"/>
-    <w:link w:val="Voettekst"/>
+  <w:style w:type="character" w:customStyle="1" w:styleId="FooterChar">
+    <w:name w:val="Footer Char"/>
+    <w:basedOn w:val="DefaultParagraphFont"/>
+    <w:link w:val="Footer"/>
     <w:uiPriority w:val="99"/>
     <w:rsid w:val="00E2050E"/>
   </w:style>
-  <w:style w:type="table" w:styleId="Tabelraster">
+  <w:style w:type="table" w:styleId="TableGrid">
     <w:name w:val="Table Grid"/>
-    <w:basedOn w:val="Standaardtabel"/>
+    <w:basedOn w:val="TableNormal"/>
     <w:uiPriority w:val="39"/>
     <w:rsid w:val="00CB4D23"/>
     <w:pPr>
@@ -1456,10 +1494,10 @@
       </w:tblBorders>
     </w:tblPr>
   </w:style>
-  <w:style w:type="character" w:customStyle="1" w:styleId="Kop3Char">
-    <w:name w:val="Kop 3 Char"/>
-    <w:basedOn w:val="Standaardalinea-lettertype"/>
-    <w:link w:val="Kop3"/>
+  <w:style w:type="character" w:customStyle="1" w:styleId="Heading3Char">
+    <w:name w:val="Heading 3 Char"/>
+    <w:basedOn w:val="DefaultParagraphFont"/>
+    <w:link w:val="Heading3"/>
     <w:uiPriority w:val="9"/>
     <w:rsid w:val="005E3EE3"/>
     <w:rPr>

</xml_diff>